<commit_message>
changement énoncé, ajout commentaires et modification readme
</commit_message>
<xml_diff>
--- a/Enoncé Final Graph.docx
+++ b/Enoncé Final Graph.docx
@@ -1,21 +1,21 @@
 
 <file path=word/document.xml><?xml version="1.0" encoding="utf-8"?>
-<w:document xmlns:wpc="http://schemas.microsoft.com/office/word/2010/wordprocessingCanvas" xmlns:mc="http://schemas.openxmlformats.org/markup-compatibility/2006" xmlns:o="urn:schemas-microsoft-com:office:office" xmlns:r="http://schemas.openxmlformats.org/officeDocument/2006/relationships" xmlns:m="http://schemas.openxmlformats.org/officeDocument/2006/math" xmlns:v="urn:schemas-microsoft-com:vml" xmlns:wp14="http://schemas.microsoft.com/office/word/2010/wordprocessingDrawing" xmlns:wp="http://schemas.openxmlformats.org/drawingml/2006/wordprocessingDrawing" xmlns:w10="urn:schemas-microsoft-com:office:word" xmlns:w="http://schemas.openxmlformats.org/wordprocessingml/2006/main" xmlns:w14="http://schemas.microsoft.com/office/word/2010/wordml" xmlns:w15="http://schemas.microsoft.com/office/word/2012/wordml" xmlns:wpg="http://schemas.microsoft.com/office/word/2010/wordprocessingGroup" xmlns:wpi="http://schemas.microsoft.com/office/word/2010/wordprocessingInk" xmlns:wne="http://schemas.microsoft.com/office/word/2006/wordml" xmlns:wps="http://schemas.microsoft.com/office/word/2010/wordprocessingShape" mc:Ignorable="w14 w15 wp14">
+<w:document xmlns:wpc="http://schemas.microsoft.com/office/word/2010/wordprocessingCanvas" xmlns:cx="http://schemas.microsoft.com/office/drawing/2014/chartex" xmlns:cx1="http://schemas.microsoft.com/office/drawing/2015/9/8/chartex" xmlns:cx2="http://schemas.microsoft.com/office/drawing/2015/10/21/chartex" xmlns:cx3="http://schemas.microsoft.com/office/drawing/2016/5/9/chartex" xmlns:cx4="http://schemas.microsoft.com/office/drawing/2016/5/10/chartex" xmlns:cx5="http://schemas.microsoft.com/office/drawing/2016/5/11/chartex" xmlns:cx6="http://schemas.microsoft.com/office/drawing/2016/5/12/chartex" xmlns:cx7="http://schemas.microsoft.com/office/drawing/2016/5/13/chartex" xmlns:cx8="http://schemas.microsoft.com/office/drawing/2016/5/14/chartex" xmlns:mc="http://schemas.openxmlformats.org/markup-compatibility/2006" xmlns:aink="http://schemas.microsoft.com/office/drawing/2016/ink" xmlns:am3d="http://schemas.microsoft.com/office/drawing/2017/model3d" xmlns:o="urn:schemas-microsoft-com:office:office" xmlns:oel="http://schemas.microsoft.com/office/2019/extlst" xmlns:r="http://schemas.openxmlformats.org/officeDocument/2006/relationships" xmlns:m="http://schemas.openxmlformats.org/officeDocument/2006/math" xmlns:v="urn:schemas-microsoft-com:vml" xmlns:wp14="http://schemas.microsoft.com/office/word/2010/wordprocessingDrawing" xmlns:wp="http://schemas.openxmlformats.org/drawingml/2006/wordprocessingDrawing" xmlns:w10="urn:schemas-microsoft-com:office:word" xmlns:w="http://schemas.openxmlformats.org/wordprocessingml/2006/main" xmlns:w14="http://schemas.microsoft.com/office/word/2010/wordml" xmlns:w15="http://schemas.microsoft.com/office/word/2012/wordml" xmlns:w16cex="http://schemas.microsoft.com/office/word/2018/wordml/cex" xmlns:w16cid="http://schemas.microsoft.com/office/word/2016/wordml/cid" xmlns:w16="http://schemas.microsoft.com/office/word/2018/wordml" xmlns:w16sdtdh="http://schemas.microsoft.com/office/word/2020/wordml/sdtdatahash" xmlns:w16se="http://schemas.microsoft.com/office/word/2015/wordml/symex" xmlns:wpg="http://schemas.microsoft.com/office/word/2010/wordprocessingGroup" xmlns:wpi="http://schemas.microsoft.com/office/word/2010/wordprocessingInk" xmlns:wne="http://schemas.microsoft.com/office/word/2006/wordml" xmlns:wps="http://schemas.microsoft.com/office/word/2010/wordprocessingShape" mc:Ignorable="w14 w15 w16se w16cid w16 w16cex w16sdtdh wp14">
   <w:body>
-    <w:p xmlns:wp14="http://schemas.microsoft.com/office/word/2010/wordml" wp14:textId="457DA604">
+    <w:p>
       <w:pPr>
         <w:jc w:val="center"/>
         <w:rPr>
-          <w:b w:val="1"/>
-          <w:bCs w:val="1"/>
+          <w:b/>
+          <w:bCs/>
           <w:sz w:val="28"/>
           <w:szCs w:val="28"/>
         </w:rPr>
       </w:pPr>
       <w:r>
         <w:rPr>
-          <w:b w:val="1"/>
-          <w:bCs w:val="1"/>
+          <w:b/>
+          <w:bCs/>
           <w:sz w:val="28"/>
           <w:szCs w:val="28"/>
         </w:rPr>
@@ -23,8 +23,8 @@
       </w:r>
       <w:r>
         <w:rPr>
-          <w:b w:val="1"/>
-          <w:bCs w:val="1"/>
+          <w:b/>
+          <w:bCs/>
           <w:sz w:val="28"/>
           <w:szCs w:val="28"/>
         </w:rPr>
@@ -33,11 +33,9 @@
     </w:p>
     <w:p>
       <w:pPr>
-        <w:pStyle w:val="Normal"/>
-        <w:jc w:val="left"/>
-        <w:rPr>
-          <w:b w:val="1"/>
-          <w:bCs w:val="1"/>
+        <w:rPr>
+          <w:b/>
+          <w:bCs/>
           <w:sz w:val="28"/>
           <w:szCs w:val="28"/>
         </w:rPr>
@@ -45,19 +43,13 @@
     </w:p>
     <w:p>
       <w:pPr>
-        <w:pStyle w:val="Normal"/>
-        <w:jc w:val="left"/>
-        <w:rPr>
-          <w:b w:val="0"/>
-          <w:bCs w:val="0"/>
-          <w:sz w:val="26"/>
-          <w:szCs w:val="26"/>
-        </w:rPr>
-      </w:pPr>
-      <w:r>
-        <w:rPr>
-          <w:b w:val="0"/>
-          <w:bCs w:val="0"/>
+        <w:rPr>
+          <w:sz w:val="26"/>
+          <w:szCs w:val="26"/>
+        </w:rPr>
+      </w:pPr>
+      <w:r>
+        <w:rPr>
           <w:sz w:val="26"/>
           <w:szCs w:val="26"/>
         </w:rPr>
@@ -65,8 +57,6 @@
       </w:r>
       <w:r>
         <w:rPr>
-          <w:b w:val="0"/>
-          <w:bCs w:val="0"/>
           <w:sz w:val="26"/>
           <w:szCs w:val="26"/>
         </w:rPr>
@@ -74,8 +64,6 @@
       </w:r>
       <w:r>
         <w:rPr>
-          <w:b w:val="0"/>
-          <w:bCs w:val="0"/>
           <w:sz w:val="26"/>
           <w:szCs w:val="26"/>
         </w:rPr>
@@ -83,8 +71,6 @@
       </w:r>
       <w:r>
         <w:rPr>
-          <w:b w:val="0"/>
-          <w:bCs w:val="0"/>
           <w:sz w:val="26"/>
           <w:szCs w:val="26"/>
         </w:rPr>
@@ -93,31 +79,27 @@
     </w:p>
     <w:p>
       <w:pPr>
-        <w:pStyle w:val="Normal"/>
-        <w:jc w:val="left"/>
-        <w:rPr>
-          <w:b w:val="1"/>
-          <w:bCs w:val="1"/>
-          <w:sz w:val="26"/>
-          <w:szCs w:val="26"/>
-        </w:rPr>
-      </w:pPr>
-    </w:p>
-    <w:p>
-      <w:pPr>
-        <w:pStyle w:val="Normal"/>
-        <w:jc w:val="left"/>
-        <w:rPr>
-          <w:b w:val="1"/>
-          <w:bCs w:val="1"/>
-          <w:sz w:val="26"/>
-          <w:szCs w:val="26"/>
-        </w:rPr>
-      </w:pPr>
-      <w:r>
-        <w:rPr>
-          <w:b w:val="1"/>
-          <w:bCs w:val="1"/>
+        <w:rPr>
+          <w:b/>
+          <w:bCs/>
+          <w:sz w:val="26"/>
+          <w:szCs w:val="26"/>
+        </w:rPr>
+      </w:pPr>
+    </w:p>
+    <w:p>
+      <w:pPr>
+        <w:rPr>
+          <w:b/>
+          <w:bCs/>
+          <w:sz w:val="26"/>
+          <w:szCs w:val="26"/>
+        </w:rPr>
+      </w:pPr>
+      <w:r>
+        <w:rPr>
+          <w:b/>
+          <w:bCs/>
           <w:sz w:val="26"/>
           <w:szCs w:val="26"/>
         </w:rPr>
@@ -125,8 +107,8 @@
       </w:r>
       <w:r>
         <w:rPr>
-          <w:b w:val="1"/>
-          <w:bCs w:val="1"/>
+          <w:b/>
+          <w:bCs/>
           <w:sz w:val="26"/>
           <w:szCs w:val="26"/>
         </w:rPr>
@@ -135,19 +117,13 @@
     </w:p>
     <w:p>
       <w:pPr>
-        <w:pStyle w:val="Normal"/>
-        <w:jc w:val="left"/>
-        <w:rPr>
-          <w:b w:val="0"/>
-          <w:bCs w:val="0"/>
-          <w:sz w:val="26"/>
-          <w:szCs w:val="26"/>
-        </w:rPr>
-      </w:pPr>
-      <w:r>
-        <w:rPr>
-          <w:b w:val="0"/>
-          <w:bCs w:val="0"/>
+        <w:rPr>
+          <w:sz w:val="26"/>
+          <w:szCs w:val="26"/>
+        </w:rPr>
+      </w:pPr>
+      <w:r>
+        <w:rPr>
           <w:sz w:val="26"/>
           <w:szCs w:val="26"/>
         </w:rPr>
@@ -155,8 +131,6 @@
       </w:r>
       <w:r>
         <w:rPr>
-          <w:b w:val="0"/>
-          <w:bCs w:val="0"/>
           <w:sz w:val="26"/>
           <w:szCs w:val="26"/>
         </w:rPr>
@@ -165,19 +139,13 @@
     </w:p>
     <w:p>
       <w:pPr>
-        <w:pStyle w:val="Normal"/>
-        <w:jc w:val="left"/>
-        <w:rPr>
-          <w:b w:val="0"/>
-          <w:bCs w:val="0"/>
-          <w:sz w:val="26"/>
-          <w:szCs w:val="26"/>
-        </w:rPr>
-      </w:pPr>
-      <w:r>
-        <w:rPr>
-          <w:b w:val="0"/>
-          <w:bCs w:val="0"/>
+        <w:rPr>
+          <w:sz w:val="26"/>
+          <w:szCs w:val="26"/>
+        </w:rPr>
+      </w:pPr>
+      <w:r>
+        <w:rPr>
           <w:sz w:val="26"/>
           <w:szCs w:val="26"/>
         </w:rPr>
@@ -185,8 +153,6 @@
       </w:r>
       <w:r>
         <w:rPr>
-          <w:b w:val="0"/>
-          <w:bCs w:val="0"/>
           <w:sz w:val="26"/>
           <w:szCs w:val="26"/>
         </w:rPr>
@@ -194,12 +160,10 @@
       </w:r>
       <w:r>
         <w:rPr>
-          <w:b w:val="0"/>
-          <w:bCs w:val="0"/>
-          <w:sz w:val="26"/>
-          <w:szCs w:val="26"/>
-        </w:rPr>
-        <w:t xml:space="preserve"> pourraient être utile.</w:t>
+          <w:sz w:val="26"/>
+          <w:szCs w:val="26"/>
+        </w:rPr>
+        <w:t xml:space="preserve"> pourrait être utile.</w:t>
       </w:r>
     </w:p>
     <w:p>
@@ -207,20 +171,15 @@
         <w:pStyle w:val="ListParagraph"/>
         <w:numPr>
           <w:ilvl w:val="0"/>
-          <w:numId w:val="1"/>
+          <w:numId w:val="3"/>
         </w:numPr>
-        <w:jc w:val="left"/>
-        <w:rPr>
-          <w:b w:val="0"/>
-          <w:bCs w:val="0"/>
-          <w:sz w:val="26"/>
-          <w:szCs w:val="26"/>
-        </w:rPr>
-      </w:pPr>
-      <w:r>
-        <w:rPr>
-          <w:b w:val="0"/>
-          <w:bCs w:val="0"/>
+        <w:rPr>
+          <w:sz w:val="26"/>
+          <w:szCs w:val="26"/>
+        </w:rPr>
+      </w:pPr>
+      <w:r>
+        <w:rPr>
           <w:sz w:val="26"/>
           <w:szCs w:val="26"/>
         </w:rPr>
@@ -228,35 +187,36 @@
       </w:r>
       <w:r>
         <w:rPr>
-          <w:b w:val="0"/>
-          <w:bCs w:val="0"/>
           <w:sz w:val="26"/>
           <w:szCs w:val="26"/>
         </w:rPr>
         <w:t xml:space="preserve"> grâce à une classe </w:t>
       </w:r>
-      <w:r>
-        <w:rPr>
-          <w:b w:val="0"/>
-          <w:bCs w:val="0"/>
-          <w:sz w:val="26"/>
-          <w:szCs w:val="26"/>
-        </w:rPr>
-        <w:t>CityCSVP</w:t>
-      </w:r>
-      <w:r>
-        <w:rPr>
-          <w:b w:val="0"/>
-          <w:bCs w:val="0"/>
-          <w:sz w:val="26"/>
-          <w:szCs w:val="26"/>
-        </w:rPr>
-        <w:t>arser</w:t>
-      </w:r>
-      <w:r>
-        <w:rPr>
-          <w:b w:val="0"/>
-          <w:bCs w:val="0"/>
+      <w:proofErr w:type="spellStart"/>
+      <w:r>
+        <w:rPr>
+          <w:sz w:val="26"/>
+          <w:szCs w:val="26"/>
+        </w:rPr>
+        <w:t>CityCSVParser</w:t>
+      </w:r>
+      <w:proofErr w:type="spellEnd"/>
+      <w:r>
+        <w:rPr>
+          <w:sz w:val="26"/>
+          <w:szCs w:val="26"/>
+        </w:rPr>
+        <w:t xml:space="preserve"> (</w:t>
+      </w:r>
+      <w:r>
+        <w:rPr>
+          <w:sz w:val="26"/>
+          <w:szCs w:val="26"/>
+        </w:rPr>
+        <w:t>Compléter le constructeur comme dit en commentaire)</w:t>
+      </w:r>
+      <w:r>
+        <w:rPr>
           <w:sz w:val="26"/>
           <w:szCs w:val="26"/>
         </w:rPr>
@@ -268,20 +228,15 @@
         <w:pStyle w:val="ListParagraph"/>
         <w:numPr>
           <w:ilvl w:val="0"/>
-          <w:numId w:val="1"/>
+          <w:numId w:val="3"/>
         </w:numPr>
-        <w:jc w:val="left"/>
-        <w:rPr>
-          <w:b w:val="0"/>
-          <w:bCs w:val="0"/>
-          <w:sz w:val="26"/>
-          <w:szCs w:val="26"/>
-        </w:rPr>
-      </w:pPr>
-      <w:r>
-        <w:rPr>
-          <w:b w:val="0"/>
-          <w:bCs w:val="0"/>
+        <w:rPr>
+          <w:sz w:val="26"/>
+          <w:szCs w:val="26"/>
+        </w:rPr>
+      </w:pPr>
+      <w:r>
+        <w:rPr>
           <w:sz w:val="26"/>
           <w:szCs w:val="26"/>
         </w:rPr>
@@ -290,31 +245,25 @@
     </w:p>
     <w:p>
       <w:pPr>
-        <w:pStyle w:val="Normal"/>
-        <w:jc w:val="left"/>
-        <w:rPr>
-          <w:b w:val="0"/>
-          <w:bCs w:val="0"/>
-          <w:sz w:val="26"/>
-          <w:szCs w:val="26"/>
-        </w:rPr>
-      </w:pPr>
-    </w:p>
-    <w:p>
-      <w:pPr>
-        <w:pStyle w:val="Normal"/>
-        <w:jc w:val="left"/>
-        <w:rPr>
-          <w:b w:val="1"/>
-          <w:bCs w:val="1"/>
-          <w:sz w:val="26"/>
-          <w:szCs w:val="26"/>
-        </w:rPr>
-      </w:pPr>
-      <w:r>
-        <w:rPr>
-          <w:b w:val="1"/>
-          <w:bCs w:val="1"/>
+        <w:rPr>
+          <w:sz w:val="26"/>
+          <w:szCs w:val="26"/>
+        </w:rPr>
+      </w:pPr>
+    </w:p>
+    <w:p>
+      <w:pPr>
+        <w:rPr>
+          <w:b/>
+          <w:bCs/>
+          <w:sz w:val="26"/>
+          <w:szCs w:val="26"/>
+        </w:rPr>
+      </w:pPr>
+      <w:r>
+        <w:rPr>
+          <w:b/>
+          <w:bCs/>
           <w:sz w:val="26"/>
           <w:szCs w:val="26"/>
         </w:rPr>
@@ -323,19 +272,13 @@
     </w:p>
     <w:p>
       <w:pPr>
-        <w:pStyle w:val="Normal"/>
-        <w:jc w:val="left"/>
-        <w:rPr>
-          <w:b w:val="0"/>
-          <w:bCs w:val="0"/>
-          <w:sz w:val="26"/>
-          <w:szCs w:val="26"/>
-        </w:rPr>
-      </w:pPr>
-      <w:r>
-        <w:rPr>
-          <w:b w:val="0"/>
-          <w:bCs w:val="0"/>
+        <w:rPr>
+          <w:sz w:val="26"/>
+          <w:szCs w:val="26"/>
+        </w:rPr>
+      </w:pPr>
+      <w:r>
+        <w:rPr>
           <w:sz w:val="26"/>
           <w:szCs w:val="26"/>
         </w:rPr>
@@ -343,8 +286,6 @@
       </w:r>
       <w:r>
         <w:rPr>
-          <w:b w:val="0"/>
-          <w:bCs w:val="0"/>
           <w:sz w:val="26"/>
           <w:szCs w:val="26"/>
         </w:rPr>
@@ -353,57 +294,46 @@
     </w:p>
     <w:p>
       <w:pPr>
-        <w:pStyle w:val="Normal"/>
-        <w:spacing w:after="0" w:afterAutospacing="off"/>
-        <w:ind w:left="0"/>
-        <w:jc w:val="left"/>
-        <w:rPr>
-          <w:b w:val="0"/>
-          <w:bCs w:val="0"/>
-          <w:sz w:val="26"/>
-          <w:szCs w:val="26"/>
-        </w:rPr>
-      </w:pPr>
-      <w:r>
-        <w:rPr>
-          <w:b w:val="0"/>
-          <w:bCs w:val="0"/>
+        <w:spacing w:after="0"/>
+        <w:rPr>
+          <w:sz w:val="26"/>
+          <w:szCs w:val="26"/>
+        </w:rPr>
+      </w:pPr>
+      <w:r>
+        <w:rPr>
           <w:sz w:val="26"/>
           <w:szCs w:val="26"/>
         </w:rPr>
         <w:t xml:space="preserve">Dans une classe </w:t>
       </w:r>
-      <w:r>
-        <w:rPr>
-          <w:b w:val="0"/>
-          <w:bCs w:val="0"/>
+      <w:proofErr w:type="spellStart"/>
+      <w:r>
+        <w:rPr>
           <w:sz w:val="26"/>
           <w:szCs w:val="26"/>
         </w:rPr>
         <w:t>CityMap</w:t>
       </w:r>
-      <w:r>
-        <w:rPr>
-          <w:b w:val="0"/>
-          <w:bCs w:val="0"/>
+      <w:proofErr w:type="spellEnd"/>
+      <w:r>
+        <w:rPr>
           <w:sz w:val="26"/>
           <w:szCs w:val="26"/>
         </w:rPr>
         <w:t xml:space="preserve">, créons une méthode </w:t>
       </w:r>
-      <w:r>
-        <w:rPr>
-          <w:b w:val="0"/>
-          <w:bCs w:val="0"/>
+      <w:proofErr w:type="spellStart"/>
+      <w:r>
+        <w:rPr>
           <w:sz w:val="26"/>
           <w:szCs w:val="26"/>
         </w:rPr>
         <w:t>buildMap</w:t>
       </w:r>
-      <w:r>
-        <w:rPr>
-          <w:b w:val="0"/>
-          <w:bCs w:val="0"/>
+      <w:proofErr w:type="spellEnd"/>
+      <w:r>
+        <w:rPr>
           <w:sz w:val="26"/>
           <w:szCs w:val="26"/>
         </w:rPr>
@@ -411,8 +341,6 @@
       </w:r>
       <w:r>
         <w:rPr>
-          <w:b w:val="0"/>
-          <w:bCs w:val="0"/>
           <w:sz w:val="26"/>
           <w:szCs w:val="26"/>
         </w:rPr>
@@ -421,21 +349,14 @@
     </w:p>
     <w:p>
       <w:pPr>
-        <w:pStyle w:val="Normal"/>
-        <w:spacing w:after="0" w:afterAutospacing="off"/>
-        <w:ind w:left="0" w:firstLine="0"/>
-        <w:jc w:val="left"/>
-        <w:rPr>
-          <w:b w:val="0"/>
-          <w:bCs w:val="0"/>
-          <w:sz w:val="26"/>
-          <w:szCs w:val="26"/>
-        </w:rPr>
-      </w:pPr>
-      <w:r>
-        <w:rPr>
-          <w:b w:val="0"/>
-          <w:bCs w:val="0"/>
+        <w:spacing w:after="0"/>
+        <w:rPr>
+          <w:sz w:val="26"/>
+          <w:szCs w:val="26"/>
+        </w:rPr>
+      </w:pPr>
+      <w:r>
+        <w:rPr>
           <w:sz w:val="26"/>
           <w:szCs w:val="26"/>
         </w:rPr>
@@ -443,8 +364,6 @@
       </w:r>
       <w:r>
         <w:rPr>
-          <w:b w:val="0"/>
-          <w:bCs w:val="0"/>
           <w:sz w:val="26"/>
           <w:szCs w:val="26"/>
         </w:rPr>
@@ -452,8 +371,6 @@
       </w:r>
       <w:r>
         <w:rPr>
-          <w:b w:val="0"/>
-          <w:bCs w:val="0"/>
           <w:sz w:val="26"/>
           <w:szCs w:val="26"/>
         </w:rPr>
@@ -462,47 +379,35 @@
     </w:p>
     <w:p>
       <w:pPr>
-        <w:pStyle w:val="Normal"/>
-        <w:spacing w:after="0" w:afterAutospacing="off"/>
-        <w:ind w:left="0"/>
-        <w:jc w:val="left"/>
-        <w:rPr>
-          <w:b w:val="0"/>
-          <w:bCs w:val="0"/>
-          <w:sz w:val="26"/>
-          <w:szCs w:val="26"/>
-        </w:rPr>
-      </w:pPr>
-    </w:p>
-    <w:p>
-      <w:pPr>
-        <w:pStyle w:val="Normal"/>
-        <w:spacing w:after="0" w:afterAutospacing="off"/>
-        <w:ind w:left="0"/>
-        <w:jc w:val="left"/>
-        <w:rPr>
-          <w:b w:val="0"/>
-          <w:bCs w:val="0"/>
-          <w:sz w:val="26"/>
-          <w:szCs w:val="26"/>
-        </w:rPr>
-      </w:pPr>
-    </w:p>
-    <w:p>
-      <w:pPr>
-        <w:pStyle w:val="Normal"/>
-        <w:jc w:val="left"/>
-        <w:rPr>
-          <w:b w:val="1"/>
-          <w:bCs w:val="1"/>
-          <w:sz w:val="26"/>
-          <w:szCs w:val="26"/>
-        </w:rPr>
-      </w:pPr>
-      <w:r>
-        <w:rPr>
-          <w:b w:val="1"/>
-          <w:bCs w:val="1"/>
+        <w:spacing w:after="0"/>
+        <w:rPr>
+          <w:sz w:val="26"/>
+          <w:szCs w:val="26"/>
+        </w:rPr>
+      </w:pPr>
+    </w:p>
+    <w:p>
+      <w:pPr>
+        <w:spacing w:after="0"/>
+        <w:rPr>
+          <w:sz w:val="26"/>
+          <w:szCs w:val="26"/>
+        </w:rPr>
+      </w:pPr>
+    </w:p>
+    <w:p>
+      <w:pPr>
+        <w:rPr>
+          <w:b/>
+          <w:bCs/>
+          <w:sz w:val="26"/>
+          <w:szCs w:val="26"/>
+        </w:rPr>
+      </w:pPr>
+      <w:r>
+        <w:rPr>
+          <w:b/>
+          <w:bCs/>
           <w:sz w:val="26"/>
           <w:szCs w:val="26"/>
         </w:rPr>
@@ -511,19 +416,13 @@
     </w:p>
     <w:p>
       <w:pPr>
-        <w:pStyle w:val="Normal"/>
-        <w:jc w:val="left"/>
-        <w:rPr>
-          <w:b w:val="0"/>
-          <w:bCs w:val="0"/>
-          <w:sz w:val="26"/>
-          <w:szCs w:val="26"/>
-        </w:rPr>
-      </w:pPr>
-      <w:r>
-        <w:rPr>
-          <w:b w:val="0"/>
-          <w:bCs w:val="0"/>
+        <w:rPr>
+          <w:sz w:val="26"/>
+          <w:szCs w:val="26"/>
+        </w:rPr>
+      </w:pPr>
+      <w:r>
+        <w:rPr>
           <w:sz w:val="26"/>
           <w:szCs w:val="26"/>
         </w:rPr>
@@ -531,8 +430,6 @@
       </w:r>
       <w:r>
         <w:rPr>
-          <w:b w:val="0"/>
-          <w:bCs w:val="0"/>
           <w:sz w:val="26"/>
           <w:szCs w:val="26"/>
         </w:rPr>
@@ -541,26 +438,34 @@
     </w:p>
     <w:p>
       <w:pPr>
-        <w:pStyle w:val="Normal"/>
-        <w:jc w:val="left"/>
-        <w:rPr>
-          <w:sz w:val="26"/>
-          <w:szCs w:val="26"/>
-        </w:rPr>
-      </w:pPr>
-      <w:r>
-        <w:rPr>
-          <w:b w:val="0"/>
-          <w:bCs w:val="0"/>
-          <w:sz w:val="26"/>
-          <w:szCs w:val="26"/>
-        </w:rPr>
-        <w:t xml:space="preserve">Un des algorithmes pouvait être utile pour cette étape est l’algorithme de </w:t>
-      </w:r>
-      <w:r>
-        <w:rPr>
-          <w:b w:val="0"/>
-          <w:bCs w:val="0"/>
+        <w:rPr>
+          <w:sz w:val="26"/>
+          <w:szCs w:val="26"/>
+        </w:rPr>
+      </w:pPr>
+      <w:r>
+        <w:rPr>
+          <w:sz w:val="26"/>
+          <w:szCs w:val="26"/>
+        </w:rPr>
+        <w:t>Un des algorithmes</w:t>
+      </w:r>
+      <w:r>
+        <w:rPr>
+          <w:sz w:val="26"/>
+          <w:szCs w:val="26"/>
+        </w:rPr>
+        <w:t xml:space="preserve"> qui</w:t>
+      </w:r>
+      <w:r>
+        <w:rPr>
+          <w:sz w:val="26"/>
+          <w:szCs w:val="26"/>
+        </w:rPr>
+        <w:t xml:space="preserve"> pouvait être utile pour cette étape est l’algorithme de </w:t>
+      </w:r>
+      <w:r>
+        <w:rPr>
           <w:sz w:val="26"/>
           <w:szCs w:val="26"/>
         </w:rPr>
@@ -568,8 +473,6 @@
       </w:r>
       <w:r>
         <w:rPr>
-          <w:b w:val="0"/>
-          <w:bCs w:val="0"/>
           <w:sz w:val="26"/>
           <w:szCs w:val="26"/>
         </w:rPr>
@@ -577,41 +480,47 @@
       </w:r>
       <w:r>
         <w:rPr>
-          <w:b w:val="0"/>
-          <w:bCs w:val="0"/>
           <w:sz w:val="26"/>
           <w:szCs w:val="26"/>
         </w:rPr>
         <w:t xml:space="preserve"> Voici un lien permettant de comprendre quel est cet algorithme et comment l’implémenter : </w:t>
       </w:r>
-      <w:hyperlink r:id="R6fd13e03d9104c33">
+      <w:hyperlink r:id="rId5">
         <w:r>
           <w:rPr>
             <w:rStyle w:val="Hyperlink"/>
-            <w:b w:val="0"/>
-            <w:bCs w:val="0"/>
             <w:sz w:val="26"/>
             <w:szCs w:val="26"/>
           </w:rPr>
-          <w:t>https://datascientest.com/algorithme-de-dijkstra</w:t>
+          <w:t>https://datas</w:t>
+        </w:r>
+        <w:r>
+          <w:rPr>
+            <w:rStyle w:val="Hyperlink"/>
+            <w:sz w:val="26"/>
+            <w:szCs w:val="26"/>
+          </w:rPr>
+          <w:t>c</w:t>
+        </w:r>
+        <w:r>
+          <w:rPr>
+            <w:rStyle w:val="Hyperlink"/>
+            <w:sz w:val="26"/>
+            <w:szCs w:val="26"/>
+          </w:rPr>
+          <w:t>ientest.com/algorithme-de-dijkstra</w:t>
         </w:r>
       </w:hyperlink>
     </w:p>
     <w:p>
       <w:pPr>
-        <w:pStyle w:val="Normal"/>
-        <w:jc w:val="left"/>
-        <w:rPr>
-          <w:b w:val="0"/>
-          <w:bCs w:val="0"/>
-          <w:sz w:val="26"/>
-          <w:szCs w:val="26"/>
-        </w:rPr>
-      </w:pPr>
-      <w:r>
-        <w:rPr>
-          <w:b w:val="0"/>
-          <w:bCs w:val="0"/>
+        <w:rPr>
+          <w:sz w:val="26"/>
+          <w:szCs w:val="26"/>
+        </w:rPr>
+      </w:pPr>
+      <w:r>
+        <w:rPr>
           <w:sz w:val="26"/>
           <w:szCs w:val="26"/>
         </w:rPr>
@@ -619,7 +528,7 @@
       </w:r>
     </w:p>
     <w:sectPr>
-      <w:pgSz w:w="11906" w:h="16838" w:orient="portrait"/>
+      <w:pgSz w:w="11906" w:h="16838"/>
       <w:pgMar w:top="1440" w:right="1440" w:bottom="1440" w:left="1440" w:header="720" w:footer="720" w:gutter="0"/>
       <w:cols w:space="720"/>
       <w:docGrid w:linePitch="360"/>
@@ -629,28 +538,30 @@
 </file>
 
 <file path=word/intelligence2.xml><?xml version="1.0" encoding="utf-8"?>
-<int2:intelligence xmlns:int2="http://schemas.microsoft.com/office/intelligence/2020/intelligence">
+<int2:intelligence xmlns:int2="http://schemas.microsoft.com/office/intelligence/2020/intelligence" xmlns:oel="http://schemas.microsoft.com/office/2019/extlst">
   <int2:observations>
     <int2:textHash int2:hashCode="pHicSceMRoPUVM" int2:id="BVE88Iei">
-      <int2:state int2:type="AugLoop_Text_Critique" int2:value="Rejected"/>
+      <int2:state int2:value="Rejected" int2:type="AugLoop_Text_Critique"/>
     </int2:textHash>
     <int2:textHash int2:hashCode="i7iAkAV5tZTdzI" int2:id="euMdXqwG">
-      <int2:state int2:type="AugLoop_Text_Critique" int2:value="Rejected"/>
+      <int2:state int2:value="Rejected" int2:type="AugLoop_Text_Critique"/>
     </int2:textHash>
     <int2:textHash int2:hashCode="0Zm+TmbiYjn2+E" int2:id="5riUvWnc">
-      <int2:state int2:type="AugLoop_Text_Critique" int2:value="Rejected"/>
+      <int2:state int2:value="Rejected" int2:type="AugLoop_Text_Critique"/>
     </int2:textHash>
   </int2:observations>
   <int2:intelligenceSettings/>
+  <int2:onDemandWorkflows/>
 </int2:intelligence>
 </file>
 
 <file path=word/numbering.xml><?xml version="1.0" encoding="utf-8"?>
-<w:numbering xmlns:w="http://schemas.openxmlformats.org/wordprocessingml/2006/main">
-  <w:abstractNum xmlns:w="http://schemas.openxmlformats.org/wordprocessingml/2006/main" w:abstractNumId="3">
-    <w:nsid w:val="ec59540"/>
-    <w:multiLevelType xmlns:w="http://schemas.openxmlformats.org/wordprocessingml/2006/main" w:val="hybridMultilevel"/>
-    <w:lvl xmlns:w="http://schemas.openxmlformats.org/wordprocessingml/2006/main" w:ilvl="0">
+<w:numbering xmlns:wpc="http://schemas.microsoft.com/office/word/2010/wordprocessingCanvas" xmlns:cx="http://schemas.microsoft.com/office/drawing/2014/chartex" xmlns:cx1="http://schemas.microsoft.com/office/drawing/2015/9/8/chartex" xmlns:cx2="http://schemas.microsoft.com/office/drawing/2015/10/21/chartex" xmlns:cx3="http://schemas.microsoft.com/office/drawing/2016/5/9/chartex" xmlns:cx4="http://schemas.microsoft.com/office/drawing/2016/5/10/chartex" xmlns:cx5="http://schemas.microsoft.com/office/drawing/2016/5/11/chartex" xmlns:cx6="http://schemas.microsoft.com/office/drawing/2016/5/12/chartex" xmlns:cx7="http://schemas.microsoft.com/office/drawing/2016/5/13/chartex" xmlns:cx8="http://schemas.microsoft.com/office/drawing/2016/5/14/chartex" xmlns:mc="http://schemas.openxmlformats.org/markup-compatibility/2006" xmlns:aink="http://schemas.microsoft.com/office/drawing/2016/ink" xmlns:am3d="http://schemas.microsoft.com/office/drawing/2017/model3d" xmlns:o="urn:schemas-microsoft-com:office:office" xmlns:oel="http://schemas.microsoft.com/office/2019/extlst" xmlns:r="http://schemas.openxmlformats.org/officeDocument/2006/relationships" xmlns:m="http://schemas.openxmlformats.org/officeDocument/2006/math" xmlns:v="urn:schemas-microsoft-com:vml" xmlns:wp14="http://schemas.microsoft.com/office/word/2010/wordprocessingDrawing" xmlns:wp="http://schemas.openxmlformats.org/drawingml/2006/wordprocessingDrawing" xmlns:w10="urn:schemas-microsoft-com:office:word" xmlns:w="http://schemas.openxmlformats.org/wordprocessingml/2006/main" xmlns:w14="http://schemas.microsoft.com/office/word/2010/wordml" xmlns:w15="http://schemas.microsoft.com/office/word/2012/wordml" xmlns:w16cex="http://schemas.microsoft.com/office/word/2018/wordml/cex" xmlns:w16cid="http://schemas.microsoft.com/office/word/2016/wordml/cid" xmlns:w16="http://schemas.microsoft.com/office/word/2018/wordml" xmlns:w16sdtdh="http://schemas.microsoft.com/office/word/2020/wordml/sdtdatahash" xmlns:w16se="http://schemas.microsoft.com/office/word/2015/wordml/symex" xmlns:wpg="http://schemas.microsoft.com/office/word/2010/wordprocessingGroup" xmlns:wpi="http://schemas.microsoft.com/office/word/2010/wordprocessingInk" xmlns:wne="http://schemas.microsoft.com/office/word/2006/wordml" xmlns:wps="http://schemas.microsoft.com/office/word/2010/wordprocessingShape" mc:Ignorable="w14 w15 w16se w16cid w16 w16cex w16sdtdh wp14">
+  <w:abstractNum w:abstractNumId="0" w15:restartNumberingAfterBreak="0">
+    <w:nsid w:val="0EC59540"/>
+    <w:multiLevelType w:val="hybridMultilevel"/>
+    <w:tmpl w:val="C074D6B8"/>
+    <w:lvl w:ilvl="0" w:tplc="EC96F7B0">
       <w:start w:val="1"/>
       <w:numFmt w:val="decimal"/>
       <w:lvlText w:val="%1."/>
@@ -659,7 +570,7 @@
         <w:ind w:left="720" w:hanging="360"/>
       </w:pPr>
     </w:lvl>
-    <w:lvl xmlns:w="http://schemas.openxmlformats.org/wordprocessingml/2006/main" w:ilvl="1">
+    <w:lvl w:ilvl="1" w:tplc="A0708E84">
       <w:start w:val="1"/>
       <w:numFmt w:val="lowerLetter"/>
       <w:lvlText w:val="%2."/>
@@ -668,7 +579,7 @@
         <w:ind w:left="1440" w:hanging="360"/>
       </w:pPr>
     </w:lvl>
-    <w:lvl xmlns:w="http://schemas.openxmlformats.org/wordprocessingml/2006/main" w:ilvl="2">
+    <w:lvl w:ilvl="2" w:tplc="BEF687D4">
       <w:start w:val="1"/>
       <w:numFmt w:val="lowerRoman"/>
       <w:lvlText w:val="%3."/>
@@ -677,7 +588,7 @@
         <w:ind w:left="2160" w:hanging="180"/>
       </w:pPr>
     </w:lvl>
-    <w:lvl xmlns:w="http://schemas.openxmlformats.org/wordprocessingml/2006/main" w:ilvl="3">
+    <w:lvl w:ilvl="3" w:tplc="467A265C">
       <w:start w:val="1"/>
       <w:numFmt w:val="decimal"/>
       <w:lvlText w:val="%4."/>
@@ -686,7 +597,7 @@
         <w:ind w:left="2880" w:hanging="360"/>
       </w:pPr>
     </w:lvl>
-    <w:lvl xmlns:w="http://schemas.openxmlformats.org/wordprocessingml/2006/main" w:ilvl="4">
+    <w:lvl w:ilvl="4" w:tplc="DBB8A96E">
       <w:start w:val="1"/>
       <w:numFmt w:val="lowerLetter"/>
       <w:lvlText w:val="%5."/>
@@ -695,7 +606,7 @@
         <w:ind w:left="3600" w:hanging="360"/>
       </w:pPr>
     </w:lvl>
-    <w:lvl xmlns:w="http://schemas.openxmlformats.org/wordprocessingml/2006/main" w:ilvl="5">
+    <w:lvl w:ilvl="5" w:tplc="6568DA70">
       <w:start w:val="1"/>
       <w:numFmt w:val="lowerRoman"/>
       <w:lvlText w:val="%6."/>
@@ -704,7 +615,7 @@
         <w:ind w:left="4320" w:hanging="180"/>
       </w:pPr>
     </w:lvl>
-    <w:lvl xmlns:w="http://schemas.openxmlformats.org/wordprocessingml/2006/main" w:ilvl="6">
+    <w:lvl w:ilvl="6" w:tplc="8EEEDC4A">
       <w:start w:val="1"/>
       <w:numFmt w:val="decimal"/>
       <w:lvlText w:val="%7."/>
@@ -713,7 +624,7 @@
         <w:ind w:left="5040" w:hanging="360"/>
       </w:pPr>
     </w:lvl>
-    <w:lvl xmlns:w="http://schemas.openxmlformats.org/wordprocessingml/2006/main" w:ilvl="7">
+    <w:lvl w:ilvl="7" w:tplc="C5749DAE">
       <w:start w:val="1"/>
       <w:numFmt w:val="lowerLetter"/>
       <w:lvlText w:val="%8."/>
@@ -722,7 +633,7 @@
         <w:ind w:left="5760" w:hanging="360"/>
       </w:pPr>
     </w:lvl>
-    <w:lvl xmlns:w="http://schemas.openxmlformats.org/wordprocessingml/2006/main" w:ilvl="8">
+    <w:lvl w:ilvl="8" w:tplc="C34A6434">
       <w:start w:val="1"/>
       <w:numFmt w:val="lowerRoman"/>
       <w:lvlText w:val="%9."/>
@@ -732,10 +643,11 @@
       </w:pPr>
     </w:lvl>
   </w:abstractNum>
-  <w:abstractNum xmlns:w="http://schemas.openxmlformats.org/wordprocessingml/2006/main" w:abstractNumId="2">
-    <w:nsid w:val="1cbe9aff"/>
-    <w:multiLevelType xmlns:w="http://schemas.openxmlformats.org/wordprocessingml/2006/main" w:val="hybridMultilevel"/>
-    <w:lvl xmlns:w="http://schemas.openxmlformats.org/wordprocessingml/2006/main" w:ilvl="0">
+  <w:abstractNum w:abstractNumId="1" w15:restartNumberingAfterBreak="0">
+    <w:nsid w:val="1CBE9AFF"/>
+    <w:multiLevelType w:val="hybridMultilevel"/>
+    <w:tmpl w:val="062AB99E"/>
+    <w:lvl w:ilvl="0" w:tplc="86003DAE">
       <w:start w:val="1"/>
       <w:numFmt w:val="decimal"/>
       <w:lvlText w:val="%1."/>
@@ -744,7 +656,7 @@
         <w:ind w:left="720" w:hanging="360"/>
       </w:pPr>
     </w:lvl>
-    <w:lvl xmlns:w="http://schemas.openxmlformats.org/wordprocessingml/2006/main" w:ilvl="1">
+    <w:lvl w:ilvl="1" w:tplc="BFF6D4BA">
       <w:start w:val="1"/>
       <w:numFmt w:val="lowerLetter"/>
       <w:lvlText w:val="%2."/>
@@ -753,7 +665,7 @@
         <w:ind w:left="1440" w:hanging="360"/>
       </w:pPr>
     </w:lvl>
-    <w:lvl xmlns:w="http://schemas.openxmlformats.org/wordprocessingml/2006/main" w:ilvl="2">
+    <w:lvl w:ilvl="2" w:tplc="927E790E">
       <w:start w:val="1"/>
       <w:numFmt w:val="lowerRoman"/>
       <w:lvlText w:val="%3."/>
@@ -762,7 +674,7 @@
         <w:ind w:left="2160" w:hanging="180"/>
       </w:pPr>
     </w:lvl>
-    <w:lvl xmlns:w="http://schemas.openxmlformats.org/wordprocessingml/2006/main" w:ilvl="3">
+    <w:lvl w:ilvl="3" w:tplc="74D47FEC">
       <w:start w:val="1"/>
       <w:numFmt w:val="decimal"/>
       <w:lvlText w:val="%4."/>
@@ -771,7 +683,7 @@
         <w:ind w:left="2880" w:hanging="360"/>
       </w:pPr>
     </w:lvl>
-    <w:lvl xmlns:w="http://schemas.openxmlformats.org/wordprocessingml/2006/main" w:ilvl="4">
+    <w:lvl w:ilvl="4" w:tplc="E7CC2C4C">
       <w:start w:val="1"/>
       <w:numFmt w:val="lowerLetter"/>
       <w:lvlText w:val="%5."/>
@@ -780,7 +692,7 @@
         <w:ind w:left="3600" w:hanging="360"/>
       </w:pPr>
     </w:lvl>
-    <w:lvl xmlns:w="http://schemas.openxmlformats.org/wordprocessingml/2006/main" w:ilvl="5">
+    <w:lvl w:ilvl="5" w:tplc="E8465608">
       <w:start w:val="1"/>
       <w:numFmt w:val="lowerRoman"/>
       <w:lvlText w:val="%6."/>
@@ -789,7 +701,7 @@
         <w:ind w:left="4320" w:hanging="180"/>
       </w:pPr>
     </w:lvl>
-    <w:lvl xmlns:w="http://schemas.openxmlformats.org/wordprocessingml/2006/main" w:ilvl="6">
+    <w:lvl w:ilvl="6" w:tplc="E1309798">
       <w:start w:val="1"/>
       <w:numFmt w:val="decimal"/>
       <w:lvlText w:val="%7."/>
@@ -798,7 +710,7 @@
         <w:ind w:left="5040" w:hanging="360"/>
       </w:pPr>
     </w:lvl>
-    <w:lvl xmlns:w="http://schemas.openxmlformats.org/wordprocessingml/2006/main" w:ilvl="7">
+    <w:lvl w:ilvl="7" w:tplc="4E44FE2C">
       <w:start w:val="1"/>
       <w:numFmt w:val="lowerLetter"/>
       <w:lvlText w:val="%8."/>
@@ -807,7 +719,7 @@
         <w:ind w:left="5760" w:hanging="360"/>
       </w:pPr>
     </w:lvl>
-    <w:lvl xmlns:w="http://schemas.openxmlformats.org/wordprocessingml/2006/main" w:ilvl="8">
+    <w:lvl w:ilvl="8" w:tplc="772091A6">
       <w:start w:val="1"/>
       <w:numFmt w:val="lowerRoman"/>
       <w:lvlText w:val="%9."/>
@@ -817,10 +729,11 @@
       </w:pPr>
     </w:lvl>
   </w:abstractNum>
-  <w:abstractNum xmlns:w="http://schemas.openxmlformats.org/wordprocessingml/2006/main" w:abstractNumId="1">
-    <w:nsid w:val="227cc03b"/>
-    <w:multiLevelType xmlns:w="http://schemas.openxmlformats.org/wordprocessingml/2006/main" w:val="hybridMultilevel"/>
-    <w:lvl xmlns:w="http://schemas.openxmlformats.org/wordprocessingml/2006/main" w:ilvl="0">
+  <w:abstractNum w:abstractNumId="2" w15:restartNumberingAfterBreak="0">
+    <w:nsid w:val="227CC03B"/>
+    <w:multiLevelType w:val="hybridMultilevel"/>
+    <w:tmpl w:val="2C2CE1FA"/>
+    <w:lvl w:ilvl="0" w:tplc="F260055C">
       <w:start w:val="1"/>
       <w:numFmt w:val="decimal"/>
       <w:lvlText w:val="%1."/>
@@ -829,7 +742,7 @@
         <w:ind w:left="720" w:hanging="360"/>
       </w:pPr>
     </w:lvl>
-    <w:lvl xmlns:w="http://schemas.openxmlformats.org/wordprocessingml/2006/main" w:ilvl="1">
+    <w:lvl w:ilvl="1" w:tplc="E91EA0E2">
       <w:start w:val="1"/>
       <w:numFmt w:val="lowerLetter"/>
       <w:lvlText w:val="%2."/>
@@ -838,7 +751,7 @@
         <w:ind w:left="1440" w:hanging="360"/>
       </w:pPr>
     </w:lvl>
-    <w:lvl xmlns:w="http://schemas.openxmlformats.org/wordprocessingml/2006/main" w:ilvl="2">
+    <w:lvl w:ilvl="2" w:tplc="87705682">
       <w:start w:val="1"/>
       <w:numFmt w:val="lowerRoman"/>
       <w:lvlText w:val="%3."/>
@@ -847,7 +760,7 @@
         <w:ind w:left="2160" w:hanging="180"/>
       </w:pPr>
     </w:lvl>
-    <w:lvl xmlns:w="http://schemas.openxmlformats.org/wordprocessingml/2006/main" w:ilvl="3">
+    <w:lvl w:ilvl="3" w:tplc="330E3180">
       <w:start w:val="1"/>
       <w:numFmt w:val="decimal"/>
       <w:lvlText w:val="%4."/>
@@ -856,7 +769,7 @@
         <w:ind w:left="2880" w:hanging="360"/>
       </w:pPr>
     </w:lvl>
-    <w:lvl xmlns:w="http://schemas.openxmlformats.org/wordprocessingml/2006/main" w:ilvl="4">
+    <w:lvl w:ilvl="4" w:tplc="50B22130">
       <w:start w:val="1"/>
       <w:numFmt w:val="lowerLetter"/>
       <w:lvlText w:val="%5."/>
@@ -865,7 +778,7 @@
         <w:ind w:left="3600" w:hanging="360"/>
       </w:pPr>
     </w:lvl>
-    <w:lvl xmlns:w="http://schemas.openxmlformats.org/wordprocessingml/2006/main" w:ilvl="5">
+    <w:lvl w:ilvl="5" w:tplc="7FF09D90">
       <w:start w:val="1"/>
       <w:numFmt w:val="lowerRoman"/>
       <w:lvlText w:val="%6."/>
@@ -874,7 +787,7 @@
         <w:ind w:left="4320" w:hanging="180"/>
       </w:pPr>
     </w:lvl>
-    <w:lvl xmlns:w="http://schemas.openxmlformats.org/wordprocessingml/2006/main" w:ilvl="6">
+    <w:lvl w:ilvl="6" w:tplc="1178AD1C">
       <w:start w:val="1"/>
       <w:numFmt w:val="decimal"/>
       <w:lvlText w:val="%7."/>
@@ -883,7 +796,7 @@
         <w:ind w:left="5040" w:hanging="360"/>
       </w:pPr>
     </w:lvl>
-    <w:lvl xmlns:w="http://schemas.openxmlformats.org/wordprocessingml/2006/main" w:ilvl="7">
+    <w:lvl w:ilvl="7" w:tplc="8F5EABE0">
       <w:start w:val="1"/>
       <w:numFmt w:val="lowerLetter"/>
       <w:lvlText w:val="%8."/>
@@ -892,7 +805,7 @@
         <w:ind w:left="5760" w:hanging="360"/>
       </w:pPr>
     </w:lvl>
-    <w:lvl xmlns:w="http://schemas.openxmlformats.org/wordprocessingml/2006/main" w:ilvl="8">
+    <w:lvl w:ilvl="8" w:tplc="62C21886">
       <w:start w:val="1"/>
       <w:numFmt w:val="lowerRoman"/>
       <w:lvlText w:val="%9."/>
@@ -902,24 +815,24 @@
       </w:pPr>
     </w:lvl>
   </w:abstractNum>
-  <w:num w:numId="3">
-    <w:abstractNumId w:val="3"/>
+  <w:num w:numId="1" w16cid:durableId="978534959">
+    <w:abstractNumId w:val="0"/>
   </w:num>
-  <w:num w:numId="2">
+  <w:num w:numId="2" w16cid:durableId="845747525">
+    <w:abstractNumId w:val="1"/>
+  </w:num>
+  <w:num w:numId="3" w16cid:durableId="581910794">
     <w:abstractNumId w:val="2"/>
-  </w:num>
-  <w:num w:numId="1">
-    <w:abstractNumId w:val="1"/>
   </w:num>
 </w:numbering>
 </file>
 
 <file path=word/styles.xml><?xml version="1.0" encoding="utf-8"?>
-<w:styles xmlns:wp14="http://schemas.microsoft.com/office/word/2010/wordprocessingDrawing" xmlns:mc="http://schemas.openxmlformats.org/markup-compatibility/2006" xmlns:r="http://schemas.openxmlformats.org/officeDocument/2006/relationships" xmlns:w="http://schemas.openxmlformats.org/wordprocessingml/2006/main" xmlns:w14="http://schemas.microsoft.com/office/word/2010/wordml" xmlns:w15="http://schemas.microsoft.com/office/word/2012/wordml" mc:Ignorable="w14 w15 wp14">
+<w:styles xmlns:mc="http://schemas.openxmlformats.org/markup-compatibility/2006" xmlns:r="http://schemas.openxmlformats.org/officeDocument/2006/relationships" xmlns:w="http://schemas.openxmlformats.org/wordprocessingml/2006/main" xmlns:w14="http://schemas.microsoft.com/office/word/2010/wordml" xmlns:w15="http://schemas.microsoft.com/office/word/2012/wordml" xmlns:w16cex="http://schemas.microsoft.com/office/word/2018/wordml/cex" xmlns:w16cid="http://schemas.microsoft.com/office/word/2016/wordml/cid" xmlns:w16="http://schemas.microsoft.com/office/word/2018/wordml" xmlns:w16sdtdh="http://schemas.microsoft.com/office/word/2020/wordml/sdtdatahash" xmlns:w16se="http://schemas.microsoft.com/office/word/2015/wordml/symex" mc:Ignorable="w14 w15 w16se w16cid w16 w16cex w16sdtdh">
   <w:docDefaults>
     <w:rPrDefault>
       <w:rPr>
-        <w:rFonts w:asciiTheme="minorHAnsi" w:hAnsiTheme="minorHAnsi" w:eastAsiaTheme="minorHAnsi" w:cstheme="minorBidi"/>
+        <w:rFonts w:asciiTheme="minorHAnsi" w:eastAsiaTheme="minorHAnsi" w:hAnsiTheme="minorHAnsi" w:cstheme="minorBidi"/>
         <w:sz w:val="22"/>
         <w:szCs w:val="22"/>
         <w:lang w:val="fr-FR" w:eastAsia="en-US" w:bidi="ar-SA"/>
@@ -931,17 +844,17 @@
       </w:pPr>
     </w:pPrDefault>
   </w:docDefaults>
-  <w:latentStyles w:defLockedState="0" w:defUIPriority="99" w:defSemiHidden="0" w:defUnhideWhenUsed="0" w:defQFormat="0" w:count="371">
+  <w:latentStyles w:defLockedState="0" w:defUIPriority="99" w:defSemiHidden="0" w:defUnhideWhenUsed="0" w:defQFormat="0" w:count="376">
     <w:lsdException w:name="Normal" w:uiPriority="0" w:qFormat="1"/>
     <w:lsdException w:name="heading 1" w:uiPriority="9" w:qFormat="1"/>
-    <w:lsdException w:name="heading 2" w:uiPriority="9" w:semiHidden="1" w:unhideWhenUsed="1" w:qFormat="1"/>
-    <w:lsdException w:name="heading 3" w:uiPriority="9" w:semiHidden="1" w:unhideWhenUsed="1" w:qFormat="1"/>
-    <w:lsdException w:name="heading 4" w:uiPriority="9" w:semiHidden="1" w:unhideWhenUsed="1" w:qFormat="1"/>
-    <w:lsdException w:name="heading 5" w:uiPriority="9" w:semiHidden="1" w:unhideWhenUsed="1" w:qFormat="1"/>
-    <w:lsdException w:name="heading 6" w:uiPriority="9" w:semiHidden="1" w:unhideWhenUsed="1" w:qFormat="1"/>
-    <w:lsdException w:name="heading 7" w:uiPriority="9" w:semiHidden="1" w:unhideWhenUsed="1" w:qFormat="1"/>
-    <w:lsdException w:name="heading 8" w:uiPriority="9" w:semiHidden="1" w:unhideWhenUsed="1" w:qFormat="1"/>
-    <w:lsdException w:name="heading 9" w:uiPriority="9" w:semiHidden="1" w:unhideWhenUsed="1" w:qFormat="1"/>
+    <w:lsdException w:name="heading 2" w:semiHidden="1" w:uiPriority="9" w:unhideWhenUsed="1" w:qFormat="1"/>
+    <w:lsdException w:name="heading 3" w:semiHidden="1" w:uiPriority="9" w:unhideWhenUsed="1" w:qFormat="1"/>
+    <w:lsdException w:name="heading 4" w:semiHidden="1" w:uiPriority="9" w:unhideWhenUsed="1" w:qFormat="1"/>
+    <w:lsdException w:name="heading 5" w:semiHidden="1" w:uiPriority="9" w:unhideWhenUsed="1" w:qFormat="1"/>
+    <w:lsdException w:name="heading 6" w:semiHidden="1" w:uiPriority="9" w:unhideWhenUsed="1" w:qFormat="1"/>
+    <w:lsdException w:name="heading 7" w:semiHidden="1" w:uiPriority="9" w:unhideWhenUsed="1" w:qFormat="1"/>
+    <w:lsdException w:name="heading 8" w:semiHidden="1" w:uiPriority="9" w:unhideWhenUsed="1" w:qFormat="1"/>
+    <w:lsdException w:name="heading 9" w:semiHidden="1" w:uiPriority="9" w:unhideWhenUsed="1" w:qFormat="1"/>
     <w:lsdException w:name="index 1" w:semiHidden="1" w:unhideWhenUsed="1"/>
     <w:lsdException w:name="index 2" w:semiHidden="1" w:unhideWhenUsed="1"/>
     <w:lsdException w:name="index 3" w:semiHidden="1" w:unhideWhenUsed="1"/>
@@ -951,22 +864,22 @@
     <w:lsdException w:name="index 7" w:semiHidden="1" w:unhideWhenUsed="1"/>
     <w:lsdException w:name="index 8" w:semiHidden="1" w:unhideWhenUsed="1"/>
     <w:lsdException w:name="index 9" w:semiHidden="1" w:unhideWhenUsed="1"/>
-    <w:lsdException w:name="toc 1" w:uiPriority="39" w:semiHidden="1" w:unhideWhenUsed="1"/>
-    <w:lsdException w:name="toc 2" w:uiPriority="39" w:semiHidden="1" w:unhideWhenUsed="1"/>
-    <w:lsdException w:name="toc 3" w:uiPriority="39" w:semiHidden="1" w:unhideWhenUsed="1"/>
-    <w:lsdException w:name="toc 4" w:uiPriority="39" w:semiHidden="1" w:unhideWhenUsed="1"/>
-    <w:lsdException w:name="toc 5" w:uiPriority="39" w:semiHidden="1" w:unhideWhenUsed="1"/>
-    <w:lsdException w:name="toc 6" w:uiPriority="39" w:semiHidden="1" w:unhideWhenUsed="1"/>
-    <w:lsdException w:name="toc 7" w:uiPriority="39" w:semiHidden="1" w:unhideWhenUsed="1"/>
-    <w:lsdException w:name="toc 8" w:uiPriority="39" w:semiHidden="1" w:unhideWhenUsed="1"/>
-    <w:lsdException w:name="toc 9" w:uiPriority="39" w:semiHidden="1" w:unhideWhenUsed="1"/>
+    <w:lsdException w:name="toc 1" w:semiHidden="1" w:uiPriority="39" w:unhideWhenUsed="1"/>
+    <w:lsdException w:name="toc 2" w:semiHidden="1" w:uiPriority="39" w:unhideWhenUsed="1"/>
+    <w:lsdException w:name="toc 3" w:semiHidden="1" w:uiPriority="39" w:unhideWhenUsed="1"/>
+    <w:lsdException w:name="toc 4" w:semiHidden="1" w:uiPriority="39" w:unhideWhenUsed="1"/>
+    <w:lsdException w:name="toc 5" w:semiHidden="1" w:uiPriority="39" w:unhideWhenUsed="1"/>
+    <w:lsdException w:name="toc 6" w:semiHidden="1" w:uiPriority="39" w:unhideWhenUsed="1"/>
+    <w:lsdException w:name="toc 7" w:semiHidden="1" w:uiPriority="39" w:unhideWhenUsed="1"/>
+    <w:lsdException w:name="toc 8" w:semiHidden="1" w:uiPriority="39" w:unhideWhenUsed="1"/>
+    <w:lsdException w:name="toc 9" w:semiHidden="1" w:uiPriority="39" w:unhideWhenUsed="1"/>
     <w:lsdException w:name="Normal Indent" w:semiHidden="1" w:unhideWhenUsed="1"/>
     <w:lsdException w:name="footnote text" w:semiHidden="1" w:unhideWhenUsed="1"/>
     <w:lsdException w:name="annotation text" w:semiHidden="1" w:unhideWhenUsed="1"/>
     <w:lsdException w:name="header" w:semiHidden="1" w:unhideWhenUsed="1"/>
     <w:lsdException w:name="footer" w:semiHidden="1" w:unhideWhenUsed="1"/>
     <w:lsdException w:name="index heading" w:semiHidden="1" w:unhideWhenUsed="1"/>
-    <w:lsdException w:name="caption" w:uiPriority="35" w:semiHidden="1" w:unhideWhenUsed="1" w:qFormat="1"/>
+    <w:lsdException w:name="caption" w:semiHidden="1" w:uiPriority="35" w:unhideWhenUsed="1" w:qFormat="1"/>
     <w:lsdException w:name="table of figures" w:semiHidden="1" w:unhideWhenUsed="1"/>
     <w:lsdException w:name="envelope address" w:semiHidden="1" w:unhideWhenUsed="1"/>
     <w:lsdException w:name="envelope return" w:semiHidden="1" w:unhideWhenUsed="1"/>
@@ -997,7 +910,7 @@
     <w:lsdException w:name="Title" w:uiPriority="10" w:qFormat="1"/>
     <w:lsdException w:name="Closing" w:semiHidden="1" w:unhideWhenUsed="1"/>
     <w:lsdException w:name="Signature" w:semiHidden="1" w:unhideWhenUsed="1"/>
-    <w:lsdException w:name="Default Paragraph Font" w:uiPriority="1" w:semiHidden="1" w:unhideWhenUsed="1"/>
+    <w:lsdException w:name="Default Paragraph Font" w:semiHidden="1" w:uiPriority="1" w:unhideWhenUsed="1"/>
     <w:lsdException w:name="Body Text" w:semiHidden="1" w:unhideWhenUsed="1"/>
     <w:lsdException w:name="Body Text Indent" w:semiHidden="1" w:unhideWhenUsed="1"/>
     <w:lsdException w:name="List Continue" w:semiHidden="1" w:unhideWhenUsed="1"/>
@@ -1197,8 +1110,8 @@
     <w:lsdException w:name="Subtle Reference" w:uiPriority="31" w:qFormat="1"/>
     <w:lsdException w:name="Intense Reference" w:uiPriority="32" w:qFormat="1"/>
     <w:lsdException w:name="Book Title" w:uiPriority="33" w:qFormat="1"/>
-    <w:lsdException w:name="Bibliography" w:uiPriority="37" w:semiHidden="1" w:unhideWhenUsed="1"/>
-    <w:lsdException w:name="TOC Heading" w:uiPriority="39" w:semiHidden="1" w:unhideWhenUsed="1" w:qFormat="1"/>
+    <w:lsdException w:name="Bibliography" w:semiHidden="1" w:uiPriority="37" w:unhideWhenUsed="1"/>
+    <w:lsdException w:name="TOC Heading" w:semiHidden="1" w:uiPriority="39" w:unhideWhenUsed="1" w:qFormat="1"/>
     <w:lsdException w:name="Plain Table 1" w:uiPriority="41"/>
     <w:lsdException w:name="Plain Table 2" w:uiPriority="42"/>
     <w:lsdException w:name="Plain Table 3" w:uiPriority="43"/>
@@ -1303,18 +1216,23 @@
     <w:lsdException w:name="List Table 5 Dark Accent 6" w:uiPriority="50"/>
     <w:lsdException w:name="List Table 6 Colorful Accent 6" w:uiPriority="51"/>
     <w:lsdException w:name="List Table 7 Colorful Accent 6" w:uiPriority="52"/>
+    <w:lsdException w:name="Mention" w:semiHidden="1" w:unhideWhenUsed="1"/>
+    <w:lsdException w:name="Smart Hyperlink" w:semiHidden="1" w:unhideWhenUsed="1"/>
+    <w:lsdException w:name="Hashtag" w:semiHidden="1" w:unhideWhenUsed="1"/>
+    <w:lsdException w:name="Unresolved Mention" w:semiHidden="1" w:unhideWhenUsed="1"/>
+    <w:lsdException w:name="Smart Link" w:semiHidden="1" w:unhideWhenUsed="1"/>
   </w:latentStyles>
-  <w:style w:type="paragraph" w:styleId="Normal" w:default="1">
+  <w:style w:type="paragraph" w:default="1" w:styleId="Normal">
     <w:name w:val="Normal"/>
     <w:qFormat/>
   </w:style>
-  <w:style w:type="character" w:styleId="DefaultParagraphFont" w:default="1">
+  <w:style w:type="character" w:default="1" w:styleId="DefaultParagraphFont">
     <w:name w:val="Default Paragraph Font"/>
     <w:uiPriority w:val="1"/>
     <w:semiHidden/>
     <w:unhideWhenUsed/>
   </w:style>
-  <w:style w:type="table" w:styleId="TableNormal" w:default="1">
+  <w:style w:type="table" w:default="1" w:styleId="TableNormal">
     <w:name w:val="Normal Table"/>
     <w:uiPriority w:val="99"/>
     <w:semiHidden/>
@@ -1329,29 +1247,41 @@
       </w:tblCellMar>
     </w:tblPr>
   </w:style>
-  <w:style w:type="numbering" w:styleId="NoList" w:default="1">
+  <w:style w:type="numbering" w:default="1" w:styleId="NoList">
     <w:name w:val="No List"/>
     <w:uiPriority w:val="99"/>
     <w:semiHidden/>
     <w:unhideWhenUsed/>
   </w:style>
-  <w:style xmlns:w14="http://schemas.microsoft.com/office/word/2010/wordml" xmlns:mc="http://schemas.openxmlformats.org/markup-compatibility/2006" xmlns:w="http://schemas.openxmlformats.org/wordprocessingml/2006/main" w:type="paragraph" w:styleId="ListParagraph" mc:Ignorable="w14">
-    <w:name xmlns:w="http://schemas.openxmlformats.org/wordprocessingml/2006/main" w:val="List Paragraph"/>
-    <w:basedOn xmlns:w="http://schemas.openxmlformats.org/wordprocessingml/2006/main" w:val="Normal"/>
-    <w:uiPriority xmlns:w="http://schemas.openxmlformats.org/wordprocessingml/2006/main" w:val="34"/>
-    <w:qFormat xmlns:w="http://schemas.openxmlformats.org/wordprocessingml/2006/main"/>
-    <w:pPr xmlns:w="http://schemas.openxmlformats.org/wordprocessingml/2006/main">
-      <w:ind xmlns:w="http://schemas.openxmlformats.org/wordprocessingml/2006/main" w:left="720"/>
-      <w:contextualSpacing xmlns:w="http://schemas.openxmlformats.org/wordprocessingml/2006/main"/>
+  <w:style w:type="paragraph" w:styleId="ListParagraph">
+    <w:name w:val="List Paragraph"/>
+    <w:basedOn w:val="Normal"/>
+    <w:uiPriority w:val="34"/>
+    <w:qFormat/>
+    <w:pPr>
+      <w:ind w:left="720"/>
+      <w:contextualSpacing/>
     </w:pPr>
   </w:style>
-  <w:style xmlns:w14="http://schemas.microsoft.com/office/word/2010/wordml" xmlns:mc="http://schemas.openxmlformats.org/markup-compatibility/2006" xmlns:w="http://schemas.openxmlformats.org/wordprocessingml/2006/main" w:type="character" w:styleId="Hyperlink" mc:Ignorable="w14">
-    <w:name xmlns:w="http://schemas.openxmlformats.org/wordprocessingml/2006/main" w:val="Hyperlink"/>
-    <w:basedOn xmlns:w="http://schemas.openxmlformats.org/wordprocessingml/2006/main" w:val="DefaultParagraphFont"/>
-    <w:uiPriority xmlns:w="http://schemas.openxmlformats.org/wordprocessingml/2006/main" w:val="99"/>
-    <w:unhideWhenUsed xmlns:w="http://schemas.openxmlformats.org/wordprocessingml/2006/main"/>
-    <w:rPr xmlns:w="http://schemas.openxmlformats.org/wordprocessingml/2006/main">
+  <w:style w:type="character" w:styleId="Hyperlink">
+    <w:name w:val="Hyperlink"/>
+    <w:basedOn w:val="DefaultParagraphFont"/>
+    <w:uiPriority w:val="99"/>
+    <w:unhideWhenUsed/>
+    <w:rPr>
       <w:color w:val="0563C1" w:themeColor="hyperlink"/>
+      <w:u w:val="single"/>
+    </w:rPr>
+  </w:style>
+  <w:style w:type="character" w:styleId="FollowedHyperlink">
+    <w:name w:val="FollowedHyperlink"/>
+    <w:basedOn w:val="DefaultParagraphFont"/>
+    <w:uiPriority w:val="99"/>
+    <w:semiHidden/>
+    <w:unhideWhenUsed/>
+    <w:rsid w:val="00DF22B2"/>
+    <w:rPr>
+      <w:color w:val="954F72" w:themeColor="followedHyperlink"/>
       <w:u w:val="single"/>
     </w:rPr>
   </w:style>

</xml_diff>

<commit_message>
Correction énoncé et modification commentaires
</commit_message>
<xml_diff>
--- a/Enoncé Final Graph.docx
+++ b/Enoncé Final Graph.docx
@@ -190,17 +190,8 @@
           <w:sz w:val="26"/>
           <w:szCs w:val="26"/>
         </w:rPr>
-        <w:t xml:space="preserve"> grâce à une classe </w:t>
-      </w:r>
-      <w:proofErr w:type="spellStart"/>
-      <w:r>
-        <w:rPr>
-          <w:sz w:val="26"/>
-          <w:szCs w:val="26"/>
-        </w:rPr>
-        <w:t>CityCSVParser</w:t>
-      </w:r>
-      <w:proofErr w:type="spellEnd"/>
+        <w:t xml:space="preserve"> grâce à une classe CityCSVParser</w:t>
+      </w:r>
       <w:r>
         <w:rPr>
           <w:sz w:val="26"/>
@@ -240,7 +231,28 @@
           <w:sz w:val="26"/>
           <w:szCs w:val="26"/>
         </w:rPr>
-        <w:t>Filtrons les données pour ne garder seulement celles qui nous intéressent.</w:t>
+        <w:t>Filtrons les données pour ne garder seulement celles qui nous intéressent</w:t>
+      </w:r>
+      <w:r>
+        <w:rPr>
+          <w:sz w:val="26"/>
+          <w:szCs w:val="26"/>
+        </w:rPr>
+        <w:t xml:space="preserve"> (Faire la méthode </w:t>
+      </w:r>
+      <w:r>
+        <w:rPr>
+          <w:sz w:val="26"/>
+          <w:szCs w:val="26"/>
+        </w:rPr>
+        <w:t>« parseCities » en respectant les commentaires de documentation)</w:t>
+      </w:r>
+      <w:r>
+        <w:rPr>
+          <w:sz w:val="26"/>
+          <w:szCs w:val="26"/>
+        </w:rPr>
+        <w:t>.</w:t>
       </w:r>
     </w:p>
     <w:p>
@@ -305,39 +317,7 @@
           <w:sz w:val="26"/>
           <w:szCs w:val="26"/>
         </w:rPr>
-        <w:t xml:space="preserve">Dans une classe </w:t>
-      </w:r>
-      <w:proofErr w:type="spellStart"/>
-      <w:r>
-        <w:rPr>
-          <w:sz w:val="26"/>
-          <w:szCs w:val="26"/>
-        </w:rPr>
-        <w:t>CityMap</w:t>
-      </w:r>
-      <w:proofErr w:type="spellEnd"/>
-      <w:r>
-        <w:rPr>
-          <w:sz w:val="26"/>
-          <w:szCs w:val="26"/>
-        </w:rPr>
-        <w:t xml:space="preserve">, créons une méthode </w:t>
-      </w:r>
-      <w:proofErr w:type="spellStart"/>
-      <w:r>
-        <w:rPr>
-          <w:sz w:val="26"/>
-          <w:szCs w:val="26"/>
-        </w:rPr>
-        <w:t>buildMap</w:t>
-      </w:r>
-      <w:proofErr w:type="spellEnd"/>
-      <w:r>
-        <w:rPr>
-          <w:sz w:val="26"/>
-          <w:szCs w:val="26"/>
-        </w:rPr>
-        <w:t xml:space="preserve"> qui comprends dans ses paramètres la liste des villes ainsi que la distance maximale </w:t>
+        <w:t xml:space="preserve">Dans une classe CityMap, créons une méthode buildMap qui comprends dans ses paramètres la liste des villes ainsi que la distance maximale </w:t>
       </w:r>
       <w:r>
         <w:rPr>
@@ -492,23 +472,7 @@
             <w:sz w:val="26"/>
             <w:szCs w:val="26"/>
           </w:rPr>
-          <w:t>https://datas</w:t>
-        </w:r>
-        <w:r>
-          <w:rPr>
-            <w:rStyle w:val="Hyperlink"/>
-            <w:sz w:val="26"/>
-            <w:szCs w:val="26"/>
-          </w:rPr>
-          <w:t>c</w:t>
-        </w:r>
-        <w:r>
-          <w:rPr>
-            <w:rStyle w:val="Hyperlink"/>
-            <w:sz w:val="26"/>
-            <w:szCs w:val="26"/>
-          </w:rPr>
-          <w:t>ientest.com/algorithme-de-dijkstra</w:t>
+          <w:t>https://datascientest.com/algorithme-de-dijkstra</w:t>
         </w:r>
       </w:hyperlink>
     </w:p>

</xml_diff>